<commit_message>
Completed both designs. Let's finalize BOM document and order them tomorrow
</commit_message>
<xml_diff>
--- a/Documents/Naming.docx
+++ b/Documents/Naming.docx
@@ -2,6 +2,175 @@
 <file path=word/document.xml><?xml version="1.0" encoding="utf-8"?>
 <w:document xmlns:wpc="http://schemas.microsoft.com/office/word/2010/wordprocessingCanvas" xmlns:cx="http://schemas.microsoft.com/office/drawing/2014/chartex" xmlns:cx1="http://schemas.microsoft.com/office/drawing/2015/9/8/chartex" xmlns:cx2="http://schemas.microsoft.com/office/drawing/2015/10/21/chartex" xmlns:cx3="http://schemas.microsoft.com/office/drawing/2016/5/9/chartex" xmlns:cx4="http://schemas.microsoft.com/office/drawing/2016/5/10/chartex" xmlns:cx5="http://schemas.microsoft.com/office/drawing/2016/5/11/chartex" xmlns:cx6="http://schemas.microsoft.com/office/drawing/2016/5/12/chartex" xmlns:cx7="http://schemas.microsoft.com/office/drawing/2016/5/13/chartex" xmlns:cx8="http://schemas.microsoft.com/office/drawing/2016/5/14/chartex" xmlns:mc="http://schemas.openxmlformats.org/markup-compatibility/2006" xmlns:aink="http://schemas.microsoft.com/office/drawing/2016/ink" xmlns:am3d="http://schemas.microsoft.com/office/drawing/2017/model3d" xmlns:o="urn:schemas-microsoft-com:office:office" xmlns:r="http://schemas.openxmlformats.org/officeDocument/2006/relationships" xmlns:m="http://schemas.openxmlformats.org/officeDocument/2006/math" xmlns:v="urn:schemas-microsoft-com:vml" xmlns:wp14="http://schemas.microsoft.com/office/word/2010/wordprocessingDrawing" xmlns:wp="http://schemas.openxmlformats.org/drawingml/2006/wordprocessingDrawing" xmlns:w10="urn:schemas-microsoft-com:office:word" xmlns:w="http://schemas.openxmlformats.org/wordprocessingml/2006/main" xmlns:w14="http://schemas.microsoft.com/office/word/2010/wordml" xmlns:w15="http://schemas.microsoft.com/office/word/2012/wordml" xmlns:w16cex="http://schemas.microsoft.com/office/word/2018/wordml/cex" xmlns:w16cid="http://schemas.microsoft.com/office/word/2016/wordml/cid" xmlns:w16="http://schemas.microsoft.com/office/word/2018/wordml" xmlns:w16se="http://schemas.microsoft.com/office/word/2015/wordml/symex" xmlns:wpg="http://schemas.microsoft.com/office/word/2010/wordprocessingGroup" xmlns:wpi="http://schemas.microsoft.com/office/word/2010/wordprocessingInk" xmlns:wne="http://schemas.microsoft.com/office/word/2006/wordml" xmlns:wps="http://schemas.microsoft.com/office/word/2010/wordprocessingShape" mc:Ignorable="w14 w15 w16se w16cid w16 w16cex wp14">
   <w:body>
+    <w:p>
+      <w:pPr>
+        <w:rPr>
+          <w:rFonts w:ascii="Biome" w:hAnsi="Biome" w:cs="Biome"/>
+          <w:b/>
+          <w:bCs/>
+          <w:sz w:val="72"/>
+          <w:szCs w:val="72"/>
+        </w:rPr>
+      </w:pPr>
+      <w:r>
+        <w:rPr>
+          <w:noProof/>
+        </w:rPr>
+        <w:drawing>
+          <wp:inline distT="0" distB="0" distL="0" distR="0" wp14:anchorId="1D1ED842" wp14:editId="7A432C45">
+            <wp:extent cx="5943600" cy="1786890"/>
+            <wp:effectExtent l="0" t="0" r="0" b="3810"/>
+            <wp:docPr id="3" name="Picture 3"/>
+            <wp:cNvGraphicFramePr>
+              <a:graphicFrameLocks xmlns:a="http://schemas.openxmlformats.org/drawingml/2006/main" noChangeAspect="1"/>
+            </wp:cNvGraphicFramePr>
+            <a:graphic xmlns:a="http://schemas.openxmlformats.org/drawingml/2006/main">
+              <a:graphicData uri="http://schemas.openxmlformats.org/drawingml/2006/picture">
+                <pic:pic xmlns:pic="http://schemas.openxmlformats.org/drawingml/2006/picture">
+                  <pic:nvPicPr>
+                    <pic:cNvPr id="0" name="Picture 1"/>
+                    <pic:cNvPicPr>
+                      <a:picLocks noChangeAspect="1" noChangeArrowheads="1"/>
+                    </pic:cNvPicPr>
+                  </pic:nvPicPr>
+                  <pic:blipFill>
+                    <a:blip r:embed="rId6">
+                      <a:extLst>
+                        <a:ext uri="{28A0092B-C50C-407E-A947-70E740481C1C}">
+                          <a14:useLocalDpi xmlns:a14="http://schemas.microsoft.com/office/drawing/2010/main" val="0"/>
+                        </a:ext>
+                      </a:extLst>
+                    </a:blip>
+                    <a:srcRect/>
+                    <a:stretch>
+                      <a:fillRect/>
+                    </a:stretch>
+                  </pic:blipFill>
+                  <pic:spPr bwMode="auto">
+                    <a:xfrm>
+                      <a:off x="0" y="0"/>
+                      <a:ext cx="5943600" cy="1786890"/>
+                    </a:xfrm>
+                    <a:prstGeom prst="rect">
+                      <a:avLst/>
+                    </a:prstGeom>
+                    <a:noFill/>
+                    <a:ln>
+                      <a:noFill/>
+                    </a:ln>
+                  </pic:spPr>
+                </pic:pic>
+              </a:graphicData>
+            </a:graphic>
+          </wp:inline>
+        </w:drawing>
+      </w:r>
+    </w:p>
+    <w:p>
+      <w:pPr>
+        <w:rPr>
+          <w:rFonts w:ascii="Biome" w:hAnsi="Biome" w:cs="Biome"/>
+          <w:b/>
+          <w:bCs/>
+          <w:sz w:val="72"/>
+          <w:szCs w:val="72"/>
+        </w:rPr>
+      </w:pPr>
+    </w:p>
+    <w:p>
+      <w:pPr>
+        <w:rPr>
+          <w:rFonts w:ascii="Arial" w:hAnsi="Arial" w:cs="Arial"/>
+          <w:sz w:val="72"/>
+          <w:szCs w:val="72"/>
+        </w:rPr>
+      </w:pPr>
+      <w:r>
+        <w:rPr>
+          <w:rFonts w:ascii="Arial" w:hAnsi="Arial" w:cs="Arial"/>
+          <w:b/>
+          <w:bCs/>
+          <w:sz w:val="72"/>
+          <w:szCs w:val="72"/>
+        </w:rPr>
+        <w:t>Wiser</w:t>
+      </w:r>
+      <w:r>
+        <w:rPr>
+          <w:rFonts w:ascii="Arial" w:hAnsi="Arial" w:cs="Arial"/>
+          <w:sz w:val="72"/>
+          <w:szCs w:val="72"/>
+        </w:rPr>
+        <w:t>Machines</w:t>
+      </w:r>
+      <w:r>
+        <w:rPr>
+          <w:rFonts w:ascii="Arial" w:hAnsi="Arial" w:cs="Arial"/>
+          <w:noProof/>
+          <w:sz w:val="72"/>
+          <w:szCs w:val="72"/>
+        </w:rPr>
+        <w:drawing>
+          <wp:inline distT="0" distB="0" distL="0" distR="0" wp14:anchorId="15277FBE" wp14:editId="0BE6FD03">
+            <wp:extent cx="4373245" cy="540385"/>
+            <wp:effectExtent l="0" t="0" r="8255" b="0"/>
+            <wp:docPr id="12" name="Picture 12"/>
+            <wp:cNvGraphicFramePr>
+              <a:graphicFrameLocks xmlns:a="http://schemas.openxmlformats.org/drawingml/2006/main" noChangeAspect="1"/>
+            </wp:cNvGraphicFramePr>
+            <a:graphic xmlns:a="http://schemas.openxmlformats.org/drawingml/2006/main">
+              <a:graphicData uri="http://schemas.openxmlformats.org/drawingml/2006/picture">
+                <pic:pic xmlns:pic="http://schemas.openxmlformats.org/drawingml/2006/picture">
+                  <pic:nvPicPr>
+                    <pic:cNvPr id="0" name="Picture 7"/>
+                    <pic:cNvPicPr>
+                      <a:picLocks noChangeAspect="1" noChangeArrowheads="1"/>
+                    </pic:cNvPicPr>
+                  </pic:nvPicPr>
+                  <pic:blipFill>
+                    <a:blip r:embed="rId7">
+                      <a:extLst>
+                        <a:ext uri="{28A0092B-C50C-407E-A947-70E740481C1C}">
+                          <a14:useLocalDpi xmlns:a14="http://schemas.microsoft.com/office/drawing/2010/main" val="0"/>
+                        </a:ext>
+                      </a:extLst>
+                    </a:blip>
+                    <a:srcRect/>
+                    <a:stretch>
+                      <a:fillRect/>
+                    </a:stretch>
+                  </pic:blipFill>
+                  <pic:spPr bwMode="auto">
+                    <a:xfrm>
+                      <a:off x="0" y="0"/>
+                      <a:ext cx="4373245" cy="540385"/>
+                    </a:xfrm>
+                    <a:prstGeom prst="rect">
+                      <a:avLst/>
+                    </a:prstGeom>
+                    <a:noFill/>
+                    <a:ln>
+                      <a:noFill/>
+                    </a:ln>
+                  </pic:spPr>
+                </pic:pic>
+              </a:graphicData>
+            </a:graphic>
+          </wp:inline>
+        </w:drawing>
+      </w:r>
+    </w:p>
+    <w:p>
+      <w:pPr>
+        <w:rPr>
+          <w:rFonts w:ascii="Arial" w:hAnsi="Arial" w:cs="Arial"/>
+          <w:b/>
+          <w:bCs/>
+          <w:sz w:val="72"/>
+          <w:szCs w:val="72"/>
+        </w:rPr>
+      </w:pPr>
+    </w:p>
     <w:p>
       <w:pPr>
         <w:rPr>
@@ -110,7 +279,7 @@
                     <pic:cNvPicPr/>
                   </pic:nvPicPr>
                   <pic:blipFill>
-                    <a:blip r:embed="rId6">
+                    <a:blip r:embed="rId8">
                       <a:extLst>
                         <a:ext uri="{28A0092B-C50C-407E-A947-70E740481C1C}">
                           <a14:useLocalDpi xmlns:a14="http://schemas.microsoft.com/office/drawing/2010/main" val="0"/>
@@ -171,7 +340,7 @@
                     <pic:cNvPicPr/>
                   </pic:nvPicPr>
                   <pic:blipFill>
-                    <a:blip r:embed="rId7">
+                    <a:blip r:embed="rId9">
                       <a:extLst>
                         <a:ext uri="{28A0092B-C50C-407E-A947-70E740481C1C}">
                           <a14:useLocalDpi xmlns:a14="http://schemas.microsoft.com/office/drawing/2010/main" val="0"/>
@@ -201,15 +370,6 @@
     <w:p>
       <w:pPr>
         <w:rPr>
-          <w:rFonts w:ascii="Biome" w:hAnsi="Biome" w:cs="Biome"/>
-          <w:sz w:val="72"/>
-          <w:szCs w:val="72"/>
-        </w:rPr>
-      </w:pPr>
-    </w:p>
-    <w:p>
-      <w:pPr>
-        <w:rPr>
           <w:rFonts w:ascii="JetBrains Mono Bold" w:hAnsi="JetBrains Mono Bold"/>
           <w:b/>
           <w:bCs/>
@@ -219,6 +379,67 @@
           <w:szCs w:val="72"/>
         </w:rPr>
       </w:pPr>
+      <w:r>
+        <w:rPr>
+          <w:rFonts w:ascii="JetBrains Mono Bold" w:hAnsi="JetBrains Mono Bold"/>
+          <w:b/>
+          <w:bCs/>
+          <w:i/>
+          <w:iCs/>
+          <w:noProof/>
+          <w:sz w:val="72"/>
+          <w:szCs w:val="72"/>
+        </w:rPr>
+        <w:lastRenderedPageBreak/>
+        <w:drawing>
+          <wp:inline distT="0" distB="0" distL="0" distR="0" wp14:anchorId="520756E0" wp14:editId="0F8F1E53">
+            <wp:extent cx="2377440" cy="1351915"/>
+            <wp:effectExtent l="0" t="0" r="3810" b="635"/>
+            <wp:docPr id="11" name="Picture 11"/>
+            <wp:cNvGraphicFramePr>
+              <a:graphicFrameLocks xmlns:a="http://schemas.openxmlformats.org/drawingml/2006/main" noChangeAspect="1"/>
+            </wp:cNvGraphicFramePr>
+            <a:graphic xmlns:a="http://schemas.openxmlformats.org/drawingml/2006/main">
+              <a:graphicData uri="http://schemas.openxmlformats.org/drawingml/2006/picture">
+                <pic:pic xmlns:pic="http://schemas.openxmlformats.org/drawingml/2006/picture">
+                  <pic:nvPicPr>
+                    <pic:cNvPr id="0" name="Picture 6"/>
+                    <pic:cNvPicPr>
+                      <a:picLocks noChangeAspect="1" noChangeArrowheads="1"/>
+                    </pic:cNvPicPr>
+                  </pic:nvPicPr>
+                  <pic:blipFill>
+                    <a:blip r:embed="rId10">
+                      <a:extLst>
+                        <a:ext uri="{28A0092B-C50C-407E-A947-70E740481C1C}">
+                          <a14:useLocalDpi xmlns:a14="http://schemas.microsoft.com/office/drawing/2010/main" val="0"/>
+                        </a:ext>
+                      </a:extLst>
+                    </a:blip>
+                    <a:srcRect/>
+                    <a:stretch>
+                      <a:fillRect/>
+                    </a:stretch>
+                  </pic:blipFill>
+                  <pic:spPr bwMode="auto">
+                    <a:xfrm>
+                      <a:off x="0" y="0"/>
+                      <a:ext cx="2377440" cy="1351915"/>
+                    </a:xfrm>
+                    <a:prstGeom prst="rect">
+                      <a:avLst/>
+                    </a:prstGeom>
+                    <a:noFill/>
+                    <a:ln>
+                      <a:noFill/>
+                    </a:ln>
+                  </pic:spPr>
+                </pic:pic>
+              </a:graphicData>
+            </a:graphic>
+          </wp:inline>
+        </w:drawing>
+      </w:r>
     </w:p>
     <w:sectPr>
       <w:pgSz w:w="12240" w:h="15840"/>

</xml_diff>